<commit_message>
Start of content inputting.
content update.
</commit_message>
<xml_diff>
--- a/BRO WebsiteContent.docx
+++ b/BRO WebsiteContent.docx
@@ -1,6 +1,6 @@
 
 <file path=word/document.xml><?xml version="1.0" encoding="utf-8"?>
-<w:document xmlns:wpc="http://schemas.microsoft.com/office/word/2010/wordprocessingCanvas" xmlns:cx="http://schemas.microsoft.com/office/drawing/2014/chartex" xmlns:cx1="http://schemas.microsoft.com/office/drawing/2015/9/8/chartex" xmlns:mc="http://schemas.openxmlformats.org/markup-compatibility/2006" xmlns:o="urn:schemas-microsoft-com:office:office" xmlns:r="http://schemas.openxmlformats.org/officeDocument/2006/relationships" xmlns:m="http://schemas.openxmlformats.org/officeDocument/2006/math" xmlns:v="urn:schemas-microsoft-com:vml" xmlns:wp14="http://schemas.microsoft.com/office/word/2010/wordprocessingDrawing" xmlns:wp="http://schemas.openxmlformats.org/drawingml/2006/wordprocessingDrawing" xmlns:w10="urn:schemas-microsoft-com:office:word" xmlns:w="http://schemas.openxmlformats.org/wordprocessingml/2006/main" xmlns:w14="http://schemas.microsoft.com/office/word/2010/wordml" xmlns:w15="http://schemas.microsoft.com/office/word/2012/wordml" xmlns:w16se="http://schemas.microsoft.com/office/word/2015/wordml/symex" xmlns:wpg="http://schemas.microsoft.com/office/word/2010/wordprocessingGroup" xmlns:wpi="http://schemas.microsoft.com/office/word/2010/wordprocessingInk" xmlns:wne="http://schemas.microsoft.com/office/word/2006/wordml" xmlns:wps="http://schemas.microsoft.com/office/word/2010/wordprocessingShape" mc:Ignorable="w14 w15 w16se wp14">
+<w:document xmlns:wpc="http://schemas.microsoft.com/office/word/2010/wordprocessingCanvas" xmlns:cx="http://schemas.microsoft.com/office/drawing/2014/chartex" xmlns:cx1="http://schemas.microsoft.com/office/drawing/2015/9/8/chartex" xmlns:cx2="http://schemas.microsoft.com/office/drawing/2015/10/21/chartex" xmlns:cx3="http://schemas.microsoft.com/office/drawing/2016/5/9/chartex" xmlns:cx4="http://schemas.microsoft.com/office/drawing/2016/5/10/chartex" xmlns:cx5="http://schemas.microsoft.com/office/drawing/2016/5/11/chartex" xmlns:cx6="http://schemas.microsoft.com/office/drawing/2016/5/12/chartex" xmlns:cx7="http://schemas.microsoft.com/office/drawing/2016/5/13/chartex" xmlns:cx8="http://schemas.microsoft.com/office/drawing/2016/5/14/chartex" xmlns:mc="http://schemas.openxmlformats.org/markup-compatibility/2006" xmlns:o="urn:schemas-microsoft-com:office:office" xmlns:r="http://schemas.openxmlformats.org/officeDocument/2006/relationships" xmlns:m="http://schemas.openxmlformats.org/officeDocument/2006/math" xmlns:v="urn:schemas-microsoft-com:vml" xmlns:wp14="http://schemas.microsoft.com/office/word/2010/wordprocessingDrawing" xmlns:wp="http://schemas.openxmlformats.org/drawingml/2006/wordprocessingDrawing" xmlns:w10="urn:schemas-microsoft-com:office:word" xmlns:w="http://schemas.openxmlformats.org/wordprocessingml/2006/main" xmlns:w14="http://schemas.microsoft.com/office/word/2010/wordml" xmlns:w15="http://schemas.microsoft.com/office/word/2012/wordml" xmlns:w16se="http://schemas.microsoft.com/office/word/2015/wordml/symex" xmlns:wpg="http://schemas.microsoft.com/office/word/2010/wordprocessingGroup" xmlns:wpi="http://schemas.microsoft.com/office/word/2010/wordprocessingInk" xmlns:wne="http://schemas.microsoft.com/office/word/2006/wordml" xmlns:wps="http://schemas.microsoft.com/office/word/2010/wordprocessingShape" mc:Ignorable="w14 w15 w16se wp14">
   <w:body>
     <w:p>
       <w:pPr>
@@ -77,6 +77,8 @@
         </w:rPr>
         <w:t xml:space="preserve">Every Page: </w:t>
       </w:r>
+      <w:bookmarkStart w:id="0" w:name="_GoBack"/>
+      <w:bookmarkEnd w:id="0"/>
     </w:p>
     <w:p>
       <w:r>
@@ -149,63 +151,96 @@
     </w:p>
     <w:p>
       <w:r>
-        <w:t>Att. Grabber towards top of page: ‘Get Concert Tickets’</w:t>
-      </w:r>
-    </w:p>
-    <w:p>
-      <w:pPr>
+        <w:t xml:space="preserve">Att. </w:t>
+      </w:r>
+      <w:proofErr w:type="spellStart"/>
+      <w:r>
+        <w:t>Grabbe</w:t>
+      </w:r>
+      <w:proofErr w:type="spellEnd"/>
+      <w:r>
+        <w:t xml:space="preserve"> ‘Get Concert Tickets’</w:t>
+      </w:r>
+      <w:r>
+        <w:t xml:space="preserve">/ ‘Become a Member’. </w:t>
+      </w:r>
+      <w:proofErr w:type="spellStart"/>
+      <w:r>
+        <w:t>etc</w:t>
+      </w:r>
+      <w:proofErr w:type="spellEnd"/>
+    </w:p>
+    <w:p>
+      <w:r>
+        <w:t xml:space="preserve">Small Information about BRO: E.g. </w:t>
+      </w:r>
+      <w:r>
         <w:rPr>
           <w:i/>
         </w:rPr>
-      </w:pPr>
-      <w:r>
-        <w:t xml:space="preserve">Small Information about BRO: E.g. </w:t>
+        <w:t>Quickly</w:t>
       </w:r>
       <w:r>
         <w:rPr>
           <w:i/>
         </w:rPr>
-        <w:t>Quickly</w:t>
+        <w:t xml:space="preserve"> becoming one of North Queensland’s cultural jewels, the Barrier Reef Orchestra this year launches its 17th year of performing orchestral music through North Queensland. BRO is a community orchestra consisting of the finest musicians drawn from Townsville and as far afield as Cairns and Mackay</w:t>
       </w:r>
       <w:r>
         <w:rPr>
           <w:i/>
         </w:rPr>
-        <w:t xml:space="preserve"> becoming one of North Queensland’s cultural jewels, the Barrier Reef Orchestra this year launches its 17th year of performing orchestral music through North Queensland. BRO is a community orchestra consisting of the finest musicians drawn from Townsville and as far afield as Cairns and Mackay</w:t>
+        <w:t>.</w:t>
       </w:r>
       <w:r>
         <w:rPr>
           <w:i/>
         </w:rPr>
-        <w:t>.</w:t>
+        <w:t xml:space="preserve"> (</w:t>
+      </w:r>
+      <w:r>
+        <w:t>Taken from current website</w:t>
       </w:r>
       <w:r>
         <w:rPr>
           <w:i/>
         </w:rPr>
-        <w:t xml:space="preserve"> (</w:t>
-      </w:r>
-      <w:r>
-        <w:t>Taken from current website</w:t>
-      </w:r>
-      <w:r>
-        <w:rPr>
-          <w:i/>
-        </w:rPr>
         <w:t>)</w:t>
       </w:r>
     </w:p>
     <w:p>
       <w:r>
+        <w:t xml:space="preserve">Orchestral Music Overview. </w:t>
+      </w:r>
+      <w:hyperlink r:id="rId6" w:history="1">
+        <w:r>
+          <w:rPr>
+            <w:rStyle w:val="Hyperlink"/>
+          </w:rPr>
+          <w:t>http://www.allmusic.com/subgenre/orchestral-ma0000004499</w:t>
+        </w:r>
+      </w:hyperlink>
+      <w:r>
+        <w:t xml:space="preserve"> </w:t>
+      </w:r>
+    </w:p>
+    <w:p>
+      <w:r>
         <w:t xml:space="preserve">**Maybe a quote from </w:t>
       </w:r>
       <w:r>
         <w:t xml:space="preserve">President and her photo. </w:t>
       </w:r>
+      <w:r>
+        <w:tab/>
+      </w:r>
     </w:p>
     <w:p>
       <w:r>
         <w:t xml:space="preserve">**Possibly Facebook feed. </w:t>
+      </w:r>
+      <w:r>
+        <w:t xml:space="preserve"> </w:t>
       </w:r>
     </w:p>
     <w:p>
@@ -275,14 +310,14 @@
         <w:rPr>
           <w:sz w:val="18"/>
         </w:rPr>
-        <w:t>(doesn’t have a name…</w:t>
+        <w:t>(doesn’t have a name</w:t>
       </w:r>
       <w:proofErr w:type="gramStart"/>
       <w:r>
         <w:rPr>
           <w:sz w:val="18"/>
         </w:rPr>
-        <w:t xml:space="preserve">)  </w:t>
+        <w:t xml:space="preserve">…)  </w:t>
       </w:r>
       <w:r>
         <w:t>:</w:t>
@@ -437,15 +472,7 @@
           <w:sz w:val="28"/>
           <w:u w:val="single"/>
         </w:rPr>
-        <w:t xml:space="preserve">#2. </w:t>
-      </w:r>
-      <w:r>
-        <w:rPr>
-          <w:b/>
-          <w:sz w:val="28"/>
-          <w:u w:val="single"/>
-        </w:rPr>
-        <w:t>2017 Concert Season</w:t>
+        <w:t>#2. 2017 Concert Season</w:t>
       </w:r>
       <w:r>
         <w:rPr>
@@ -788,6 +815,7 @@
           <w:sz w:val="24"/>
           <w:szCs w:val="24"/>
         </w:rPr>
+        <w:lastRenderedPageBreak/>
         <w:t xml:space="preserve">George </w:t>
       </w:r>
       <w:proofErr w:type="spellStart"/>
@@ -824,7 +852,6 @@
     </w:p>
     <w:p>
       <w:r>
-        <w:lastRenderedPageBreak/>
         <w:t xml:space="preserve">**Could have a run-down of previous concert venues and their info. </w:t>
       </w:r>
     </w:p>
@@ -833,15 +860,7 @@
         <w:t xml:space="preserve">Contain previous concert’s Sponsors &amp; Partners. </w:t>
       </w:r>
       <w:r>
-        <w:t>(</w:t>
-      </w:r>
-      <w:proofErr w:type="gramStart"/>
-      <w:r>
-        <w:t>on</w:t>
-      </w:r>
-      <w:proofErr w:type="gramEnd"/>
-      <w:r>
-        <w:t xml:space="preserve"> Current site)</w:t>
+        <w:t>(on Current site)</w:t>
       </w:r>
     </w:p>
     <w:p>
@@ -870,15 +889,7 @@
     </w:p>
     <w:p>
       <w:r>
-        <w:t>History of the orchestra. (</w:t>
-      </w:r>
-      <w:proofErr w:type="gramStart"/>
-      <w:r>
-        <w:t>info</w:t>
-      </w:r>
-      <w:proofErr w:type="gramEnd"/>
-      <w:r>
-        <w:t xml:space="preserve"> on current site) </w:t>
+        <w:t xml:space="preserve">History of the orchestra. (info on current site) </w:t>
       </w:r>
     </w:p>
     <w:p>
@@ -888,19 +899,112 @@
       <w:r>
         <w:t xml:space="preserve"> other people with similar hobbies and realisations, saw the potential of a community based Orchestra – an orchestra that would flourish  and soon be known throughout musicians, artists and the general public. </w:t>
       </w:r>
-      <w:bookmarkStart w:id="0" w:name="_GoBack"/>
-      <w:bookmarkEnd w:id="0"/>
-    </w:p>
-    <w:p>
-      <w:proofErr w:type="gramStart"/>
-      <w:r>
-        <w:t>the</w:t>
-      </w:r>
-      <w:proofErr w:type="gramEnd"/>
-      <w:r>
-        <w:t xml:space="preserve"> Barrier Reef Orchestra generally performs at least 3 times in a typical year, with guest conductors and other performing groups. </w:t>
-      </w:r>
-    </w:p>
+    </w:p>
+    <w:p>
+      <w:r>
+        <w:t xml:space="preserve">the Barrier Reef Orchestra generally performs at least 3 times in a typical year, with guest conductors and other performing groups. </w:t>
+      </w:r>
+    </w:p>
+    <w:p>
+      <w:pPr>
+        <w:rPr>
+          <w:b/>
+          <w:sz w:val="24"/>
+        </w:rPr>
+      </w:pPr>
+      <w:r>
+        <w:rPr>
+          <w:b/>
+          <w:sz w:val="24"/>
+        </w:rPr>
+        <w:t>Artists</w:t>
+      </w:r>
+    </w:p>
+    <w:p>
+      <w:proofErr w:type="spellStart"/>
+      <w:r>
+        <w:t>Wadd</w:t>
+      </w:r>
+      <w:proofErr w:type="spellEnd"/>
+    </w:p>
+    <w:p>
+      <w:pPr>
+        <w:rPr>
+          <w:b/>
+        </w:rPr>
+      </w:pPr>
+      <w:r>
+        <w:rPr>
+          <w:b/>
+          <w:sz w:val="24"/>
+        </w:rPr>
+        <w:t>Bulletin board</w:t>
+      </w:r>
+    </w:p>
+    <w:p>
+      <w:pPr>
+        <w:rPr>
+          <w:sz w:val="24"/>
+        </w:rPr>
+      </w:pPr>
+      <w:proofErr w:type="spellStart"/>
+      <w:r>
+        <w:rPr>
+          <w:sz w:val="24"/>
+        </w:rPr>
+        <w:t>vqe</w:t>
+      </w:r>
+      <w:proofErr w:type="spellEnd"/>
+    </w:p>
+    <w:p>
+      <w:pPr>
+        <w:rPr>
+          <w:b/>
+          <w:sz w:val="24"/>
+        </w:rPr>
+      </w:pPr>
+      <w:r>
+        <w:rPr>
+          <w:b/>
+          <w:sz w:val="24"/>
+        </w:rPr>
+        <w:t>Contact us</w:t>
+      </w:r>
+      <w:r>
+        <w:rPr>
+          <w:b/>
+          <w:sz w:val="24"/>
+        </w:rPr>
+        <w:t xml:space="preserve"> </w:t>
+      </w:r>
+    </w:p>
+    <w:p>
+      <w:r>
+        <w:t>Barrier Reef Orchestra</w:t>
+      </w:r>
+    </w:p>
+    <w:p>
+      <w:r>
+        <w:t>PO Box 576</w:t>
+      </w:r>
+    </w:p>
+    <w:p>
+      <w:r>
+        <w:t>Townsville Qld 4810</w:t>
+      </w:r>
+    </w:p>
+    <w:p/>
+    <w:p>
+      <w:r>
+        <w:t>p: +61 7 4722 2789</w:t>
+      </w:r>
+    </w:p>
+    <w:p>
+      <w:r>
+        <w:t>e: brotownsville@gmail.com</w:t>
+      </w:r>
+    </w:p>
+    <w:p/>
     <w:sectPr>
       <w:pgSz w:w="11906" w:h="16838"/>
       <w:pgMar w:top="1440" w:right="1440" w:bottom="1440" w:left="1440" w:header="708" w:footer="708" w:gutter="0"/>
@@ -912,7 +1016,7 @@
 </file>
 
 <file path=word/numbering.xml><?xml version="1.0" encoding="utf-8"?>
-<w:numbering xmlns:wpc="http://schemas.microsoft.com/office/word/2010/wordprocessingCanvas" xmlns:cx="http://schemas.microsoft.com/office/drawing/2014/chartex" xmlns:cx1="http://schemas.microsoft.com/office/drawing/2015/9/8/chartex" xmlns:mc="http://schemas.openxmlformats.org/markup-compatibility/2006" xmlns:o="urn:schemas-microsoft-com:office:office" xmlns:r="http://schemas.openxmlformats.org/officeDocument/2006/relationships" xmlns:m="http://schemas.openxmlformats.org/officeDocument/2006/math" xmlns:v="urn:schemas-microsoft-com:vml" xmlns:wp14="http://schemas.microsoft.com/office/word/2010/wordprocessingDrawing" xmlns:wp="http://schemas.openxmlformats.org/drawingml/2006/wordprocessingDrawing" xmlns:w10="urn:schemas-microsoft-com:office:word" xmlns:w="http://schemas.openxmlformats.org/wordprocessingml/2006/main" xmlns:w14="http://schemas.microsoft.com/office/word/2010/wordml" xmlns:w15="http://schemas.microsoft.com/office/word/2012/wordml" xmlns:w16se="http://schemas.microsoft.com/office/word/2015/wordml/symex" xmlns:wpg="http://schemas.microsoft.com/office/word/2010/wordprocessingGroup" xmlns:wpi="http://schemas.microsoft.com/office/word/2010/wordprocessingInk" xmlns:wne="http://schemas.microsoft.com/office/word/2006/wordml" xmlns:wps="http://schemas.microsoft.com/office/word/2010/wordprocessingShape" mc:Ignorable="w14 w15 w16se wp14">
+<w:numbering xmlns:wpc="http://schemas.microsoft.com/office/word/2010/wordprocessingCanvas" xmlns:cx="http://schemas.microsoft.com/office/drawing/2014/chartex" xmlns:cx1="http://schemas.microsoft.com/office/drawing/2015/9/8/chartex" xmlns:cx2="http://schemas.microsoft.com/office/drawing/2015/10/21/chartex" xmlns:cx3="http://schemas.microsoft.com/office/drawing/2016/5/9/chartex" xmlns:cx4="http://schemas.microsoft.com/office/drawing/2016/5/10/chartex" xmlns:cx5="http://schemas.microsoft.com/office/drawing/2016/5/11/chartex" xmlns:cx6="http://schemas.microsoft.com/office/drawing/2016/5/12/chartex" xmlns:cx7="http://schemas.microsoft.com/office/drawing/2016/5/13/chartex" xmlns:cx8="http://schemas.microsoft.com/office/drawing/2016/5/14/chartex" xmlns:mc="http://schemas.openxmlformats.org/markup-compatibility/2006" xmlns:o="urn:schemas-microsoft-com:office:office" xmlns:r="http://schemas.openxmlformats.org/officeDocument/2006/relationships" xmlns:m="http://schemas.openxmlformats.org/officeDocument/2006/math" xmlns:v="urn:schemas-microsoft-com:vml" xmlns:wp14="http://schemas.microsoft.com/office/word/2010/wordprocessingDrawing" xmlns:wp="http://schemas.openxmlformats.org/drawingml/2006/wordprocessingDrawing" xmlns:w10="urn:schemas-microsoft-com:office:word" xmlns:w="http://schemas.openxmlformats.org/wordprocessingml/2006/main" xmlns:w14="http://schemas.microsoft.com/office/word/2010/wordml" xmlns:w15="http://schemas.microsoft.com/office/word/2012/wordml" xmlns:w16se="http://schemas.microsoft.com/office/word/2015/wordml/symex" xmlns:wpg="http://schemas.microsoft.com/office/word/2010/wordprocessingGroup" xmlns:wpi="http://schemas.microsoft.com/office/word/2010/wordprocessingInk" xmlns:wne="http://schemas.microsoft.com/office/word/2006/wordml" xmlns:wps="http://schemas.microsoft.com/office/word/2010/wordprocessingShape" mc:Ignorable="w14 w15 w16se wp14">
   <w:abstractNum w:abstractNumId="0" w15:restartNumberingAfterBreak="0">
     <w:nsid w:val="196D113E"/>
     <w:multiLevelType w:val="hybridMultilevel"/>
@@ -1164,7 +1268,7 @@
       </w:pPr>
     </w:pPrDefault>
   </w:docDefaults>
-  <w:latentStyles w:defLockedState="0" w:defUIPriority="99" w:defSemiHidden="0" w:defUnhideWhenUsed="0" w:defQFormat="0" w:count="371">
+  <w:latentStyles w:defLockedState="0" w:defUIPriority="99" w:defSemiHidden="0" w:defUnhideWhenUsed="0" w:defQFormat="0" w:count="374">
     <w:lsdException w:name="Normal" w:uiPriority="0" w:qFormat="1"/>
     <w:lsdException w:name="heading 1" w:uiPriority="9" w:qFormat="1"/>
     <w:lsdException w:name="heading 2" w:semiHidden="1" w:uiPriority="9" w:unhideWhenUsed="1" w:qFormat="1"/>
@@ -1270,7 +1374,6 @@
     <w:lsdException w:name="HTML Sample" w:semiHidden="1" w:unhideWhenUsed="1"/>
     <w:lsdException w:name="HTML Typewriter" w:semiHidden="1" w:unhideWhenUsed="1"/>
     <w:lsdException w:name="HTML Variable" w:semiHidden="1" w:unhideWhenUsed="1"/>
-    <w:lsdException w:name="Normal Table" w:semiHidden="1" w:unhideWhenUsed="1"/>
     <w:lsdException w:name="annotation subject" w:semiHidden="1" w:unhideWhenUsed="1"/>
     <w:lsdException w:name="No List" w:semiHidden="1" w:unhideWhenUsed="1"/>
     <w:lsdException w:name="Outline List 1" w:semiHidden="1" w:unhideWhenUsed="1"/>
@@ -1315,7 +1418,6 @@
     <w:lsdException w:name="Table Professional" w:semiHidden="1" w:unhideWhenUsed="1"/>
     <w:lsdException w:name="Table Subtle 1" w:semiHidden="1" w:unhideWhenUsed="1"/>
     <w:lsdException w:name="Table Subtle 2" w:semiHidden="1" w:unhideWhenUsed="1"/>
-    <w:lsdException w:name="Table Web 1" w:semiHidden="1" w:unhideWhenUsed="1"/>
     <w:lsdException w:name="Table Web 2" w:semiHidden="1" w:unhideWhenUsed="1"/>
     <w:lsdException w:name="Table Web 3" w:semiHidden="1" w:unhideWhenUsed="1"/>
     <w:lsdException w:name="Balloon Text" w:semiHidden="1" w:unhideWhenUsed="1"/>
@@ -1536,6 +1638,9 @@
     <w:lsdException w:name="List Table 5 Dark Accent 6" w:uiPriority="50"/>
     <w:lsdException w:name="List Table 6 Colorful Accent 6" w:uiPriority="51"/>
     <w:lsdException w:name="List Table 7 Colorful Accent 6" w:uiPriority="52"/>
+    <w:lsdException w:name="Mention" w:semiHidden="1" w:unhideWhenUsed="1"/>
+    <w:lsdException w:name="Smart Hyperlink" w:semiHidden="1" w:unhideWhenUsed="1"/>
+    <w:lsdException w:name="Hashtag" w:semiHidden="1" w:unhideWhenUsed="1"/>
   </w:latentStyles>
   <w:style w:type="paragraph" w:default="1" w:styleId="Normal">
     <w:name w:val="Normal"/>
@@ -1544,6 +1649,7 @@
   <w:style w:type="character" w:default="1" w:styleId="DefaultParagraphFont">
     <w:name w:val="Default Paragraph Font"/>
     <w:uiPriority w:val="1"/>
+    <w:semiHidden/>
     <w:unhideWhenUsed/>
   </w:style>
   <w:style w:type="table" w:default="1" w:styleId="TableNormal">
@@ -1587,6 +1693,18 @@
     <w:rPr>
       <w:color w:val="0563C1" w:themeColor="hyperlink"/>
       <w:u w:val="single"/>
+    </w:rPr>
+  </w:style>
+  <w:style w:type="character" w:styleId="Mention">
+    <w:name w:val="Mention"/>
+    <w:basedOn w:val="DefaultParagraphFont"/>
+    <w:uiPriority w:val="99"/>
+    <w:semiHidden/>
+    <w:unhideWhenUsed/>
+    <w:rsid w:val="000723F7"/>
+    <w:rPr>
+      <w:color w:val="2B579A"/>
+      <w:shd w:val="clear" w:color="auto" w:fill="E6E6E6"/>
     </w:rPr>
   </w:style>
 </w:styles>

</xml_diff>